<commit_message>
finished assignment 5 part 1
</commit_message>
<xml_diff>
--- a/assignment/4/jcr327_yac25_assignment_4.docx
+++ b/assignment/4/jcr327_yac25_assignment_4.docx
@@ -347,28 +347,40 @@
           <w:szCs w:val="24"/>
           <w:lang w:bidi="he-IL"/>
         </w:rPr>
-        <w:t xml:space="preserve"> doesn't find a match between the quantization tables and the metadata tags, does this mean that the image's origin has been </w:t>
-      </w:r>
-      <w:proofErr w:type="spellStart"/>
-      <w:r>
-        <w:rPr>
-          <w:rFonts w:asciiTheme="minorBidi" w:hAnsiTheme="minorBidi"/>
-          <w:sz w:val="24"/>
-          <w:szCs w:val="24"/>
-          <w:lang w:bidi="he-IL"/>
-        </w:rPr>
-        <w:t>falsifed</w:t>
-      </w:r>
-      <w:proofErr w:type="spellEnd"/>
-      <w:r>
-        <w:rPr>
-          <w:rFonts w:asciiTheme="minorBidi" w:hAnsiTheme="minorBidi"/>
-          <w:sz w:val="24"/>
-          <w:szCs w:val="24"/>
-          <w:lang w:bidi="he-IL"/>
-        </w:rPr>
-        <w:t>? Why or why not?</w:t>
-      </w:r>
+        <w:t xml:space="preserve"> doesn't find a match between the quantization tables and the metadata tags, does this mean that the image's origin has been falsif</w:t>
+      </w:r>
+      <w:r>
+        <w:rPr>
+          <w:rFonts w:asciiTheme="minorBidi" w:hAnsiTheme="minorBidi"/>
+          <w:sz w:val="24"/>
+          <w:szCs w:val="24"/>
+          <w:lang w:bidi="he-IL"/>
+        </w:rPr>
+        <w:t>i</w:t>
+      </w:r>
+      <w:r>
+        <w:rPr>
+          <w:rFonts w:asciiTheme="minorBidi" w:hAnsiTheme="minorBidi"/>
+          <w:sz w:val="24"/>
+          <w:szCs w:val="24"/>
+          <w:lang w:bidi="he-IL"/>
+        </w:rPr>
+        <w:t>ed? Why or why not?</w:t>
+      </w:r>
+    </w:p>
+    <w:p>
+      <w:pPr>
+        <w:autoSpaceDE w:val="0"/>
+        <w:autoSpaceDN w:val="0"/>
+        <w:adjustRightInd w:val="0"/>
+        <w:spacing w:after="0" w:line="240" w:lineRule="auto"/>
+        <w:jc w:val="both"/>
+        <w:rPr>
+          <w:rFonts w:asciiTheme="minorBidi" w:hAnsiTheme="minorBidi"/>
+          <w:sz w:val="24"/>
+          <w:szCs w:val="24"/>
+        </w:rPr>
+      </w:pPr>
     </w:p>
     <w:p>
       <w:pPr>
@@ -1246,6 +1258,7 @@
           <w:szCs w:val="18"/>
           <w:lang w:bidi="he-IL"/>
         </w:rPr>
+        <w:lastRenderedPageBreak/>
         <w:t xml:space="preserve">    DQT, Row #2:   5   5   8   </w:t>
       </w:r>
       <w:proofErr w:type="gramStart"/>
@@ -1340,7 +1353,6 @@
           <w:szCs w:val="18"/>
           <w:lang w:bidi="he-IL"/>
         </w:rPr>
-        <w:lastRenderedPageBreak/>
         <w:t xml:space="preserve">    DQT, Row #4:  </w:t>
       </w:r>
       <w:proofErr w:type="gramStart"/>
@@ -3322,6 +3334,7 @@
           <w:szCs w:val="18"/>
           <w:lang w:bidi="he-IL"/>
         </w:rPr>
+        <w:lastRenderedPageBreak/>
         <w:t xml:space="preserve">  Destination ID=1 (Chrominance)</w:t>
       </w:r>
     </w:p>
@@ -3374,7 +3387,6 @@
           <w:szCs w:val="18"/>
           <w:lang w:bidi="he-IL"/>
         </w:rPr>
-        <w:lastRenderedPageBreak/>
         <w:t xml:space="preserve">    DQT, Row #1:   2   9   9   9   2   9   9   9 </w:t>
       </w:r>
     </w:p>
@@ -5326,6 +5338,7 @@
           <w:szCs w:val="18"/>
           <w:lang w:bidi="he-IL"/>
         </w:rPr>
+        <w:lastRenderedPageBreak/>
         <w:t xml:space="preserve">      DQT, Row #7:  </w:t>
       </w:r>
       <w:proofErr w:type="gramStart"/>
@@ -5398,7 +5411,6 @@
           <w:szCs w:val="18"/>
           <w:lang w:bidi="he-IL"/>
         </w:rPr>
-        <w:lastRenderedPageBreak/>
         <w:t xml:space="preserve">    Precision=8 bits</w:t>
       </w:r>
     </w:p>
@@ -7334,6 +7346,7 @@
           <w:sz w:val="24"/>
           <w:szCs w:val="24"/>
         </w:rPr>
+        <w:lastRenderedPageBreak/>
         <w:t>imageOrigin5.jpg</w:t>
       </w:r>
     </w:p>
@@ -9201,23 +9214,8 @@
           <w:sz w:val="24"/>
           <w:szCs w:val="24"/>
         </w:rPr>
-        <w:t>GIMP</w:t>
-      </w:r>
-      <w:r>
-        <w:rPr>
-          <w:rFonts w:asciiTheme="minorBidi" w:hAnsiTheme="minorBidi"/>
-          <w:sz w:val="24"/>
-          <w:szCs w:val="24"/>
-        </w:rPr>
-        <w:t>,</w:t>
-      </w:r>
-      <w:r>
-        <w:rPr>
-          <w:rFonts w:asciiTheme="minorBidi" w:hAnsiTheme="minorBidi"/>
-          <w:sz w:val="24"/>
-          <w:szCs w:val="24"/>
-        </w:rPr>
-        <w:t>IrfanView</w:t>
+        <w:lastRenderedPageBreak/>
+        <w:t>GIMP,IrfanView</w:t>
       </w:r>
       <w:proofErr w:type="spellEnd"/>
       <w:proofErr w:type="gramEnd"/>
@@ -9263,15 +9261,7 @@
           <w:sz w:val="24"/>
           <w:szCs w:val="24"/>
         </w:rPr>
-        <w:t xml:space="preserve"> Image Viewer</w:t>
-      </w:r>
-      <w:r>
-        <w:rPr>
-          <w:rFonts w:asciiTheme="minorBidi" w:hAnsiTheme="minorBidi"/>
-          <w:sz w:val="24"/>
-          <w:szCs w:val="24"/>
-        </w:rPr>
-        <w:t xml:space="preserve">, </w:t>
+        <w:t xml:space="preserve"> Image Viewer, </w:t>
       </w:r>
       <w:proofErr w:type="spellStart"/>
       <w:r>
@@ -9289,23 +9279,7 @@
           <w:sz w:val="24"/>
           <w:szCs w:val="24"/>
         </w:rPr>
-        <w:t xml:space="preserve">, </w:t>
-      </w:r>
-      <w:r>
-        <w:rPr>
-          <w:rFonts w:asciiTheme="minorBidi" w:hAnsiTheme="minorBidi"/>
-          <w:sz w:val="24"/>
-          <w:szCs w:val="24"/>
-        </w:rPr>
-        <w:t>Paint.NET</w:t>
-      </w:r>
-      <w:r>
-        <w:rPr>
-          <w:rFonts w:asciiTheme="minorBidi" w:hAnsiTheme="minorBidi"/>
-          <w:sz w:val="24"/>
-          <w:szCs w:val="24"/>
-        </w:rPr>
-        <w:t xml:space="preserve">, </w:t>
+        <w:t xml:space="preserve">, Paint.NET, </w:t>
       </w:r>
       <w:proofErr w:type="spellStart"/>
       <w:r>
@@ -11013,11 +10987,2266 @@
           <w:szCs w:val="24"/>
         </w:rPr>
       </w:pPr>
+    </w:p>
+    <w:p>
+      <w:pPr>
+        <w:autoSpaceDE w:val="0"/>
+        <w:autoSpaceDN w:val="0"/>
+        <w:adjustRightInd w:val="0"/>
+        <w:spacing w:after="0" w:line="240" w:lineRule="auto"/>
+        <w:jc w:val="both"/>
+        <w:rPr>
+          <w:rFonts w:asciiTheme="minorBidi" w:hAnsiTheme="minorBidi"/>
+          <w:sz w:val="24"/>
+          <w:szCs w:val="24"/>
+        </w:rPr>
+      </w:pPr>
+    </w:p>
+    <w:p>
+      <w:pPr>
+        <w:autoSpaceDE w:val="0"/>
+        <w:autoSpaceDN w:val="0"/>
+        <w:adjustRightInd w:val="0"/>
+        <w:spacing w:after="0" w:line="240" w:lineRule="auto"/>
+        <w:jc w:val="both"/>
+        <w:rPr>
+          <w:rFonts w:asciiTheme="minorBidi" w:hAnsiTheme="minorBidi"/>
+          <w:sz w:val="24"/>
+          <w:szCs w:val="24"/>
+        </w:rPr>
+      </w:pPr>
+    </w:p>
+    <w:p>
+      <w:pPr>
+        <w:autoSpaceDE w:val="0"/>
+        <w:autoSpaceDN w:val="0"/>
+        <w:adjustRightInd w:val="0"/>
+        <w:spacing w:after="0" w:line="240" w:lineRule="auto"/>
+        <w:jc w:val="both"/>
+        <w:rPr>
+          <w:rFonts w:asciiTheme="minorBidi" w:hAnsiTheme="minorBidi"/>
+          <w:sz w:val="24"/>
+          <w:szCs w:val="24"/>
+        </w:rPr>
+      </w:pPr>
+    </w:p>
+    <w:p>
+      <w:pPr>
+        <w:autoSpaceDE w:val="0"/>
+        <w:autoSpaceDN w:val="0"/>
+        <w:adjustRightInd w:val="0"/>
+        <w:spacing w:after="0" w:line="240" w:lineRule="auto"/>
+        <w:jc w:val="both"/>
+        <w:rPr>
+          <w:rFonts w:asciiTheme="minorBidi" w:hAnsiTheme="minorBidi"/>
+          <w:sz w:val="24"/>
+          <w:szCs w:val="24"/>
+        </w:rPr>
+      </w:pPr>
+      <w:r>
+        <w:rPr>
+          <w:rFonts w:asciiTheme="minorBidi" w:hAnsiTheme="minorBidi"/>
+          <w:b/>
+          <w:bCs/>
+          <w:sz w:val="24"/>
+          <w:szCs w:val="24"/>
+        </w:rPr>
+        <w:lastRenderedPageBreak/>
+        <w:t>Part 2</w:t>
+      </w:r>
+    </w:p>
+    <w:p>
+      <w:pPr>
+        <w:autoSpaceDE w:val="0"/>
+        <w:autoSpaceDN w:val="0"/>
+        <w:adjustRightInd w:val="0"/>
+        <w:spacing w:after="0" w:line="240" w:lineRule="auto"/>
+        <w:jc w:val="both"/>
+        <w:rPr>
+          <w:rFonts w:asciiTheme="minorBidi" w:hAnsiTheme="minorBidi"/>
+          <w:sz w:val="24"/>
+          <w:szCs w:val="24"/>
+        </w:rPr>
+      </w:pPr>
+    </w:p>
+    <w:p>
+      <w:pPr>
+        <w:jc w:val="both"/>
+        <w:rPr>
+          <w:rFonts w:asciiTheme="minorBidi" w:hAnsiTheme="minorBidi"/>
+          <w:sz w:val="24"/>
+          <w:szCs w:val="24"/>
+        </w:rPr>
+      </w:pPr>
+      <w:r>
+        <w:rPr>
+          <w:rFonts w:asciiTheme="minorBidi" w:hAnsiTheme="minorBidi"/>
+          <w:sz w:val="24"/>
+          <w:szCs w:val="24"/>
+        </w:rPr>
+        <w:t>The histogram values for Z’ and Z’’ should be different after any form of image compression. The reason for this is because compression will save the most important bits, which tend to be around the middle of the image. The values of Z’’ should be lower than that of the uncompressed image. Compression can be lossless, but the values calculated for Z’ can show small differences.</w:t>
+      </w:r>
+    </w:p>
+    <w:p>
+      <w:pPr>
+        <w:jc w:val="both"/>
+        <w:rPr>
+          <w:rFonts w:asciiTheme="minorBidi" w:hAnsiTheme="minorBidi"/>
+          <w:sz w:val="24"/>
+          <w:szCs w:val="24"/>
+        </w:rPr>
+      </w:pPr>
+    </w:p>
+    <w:p>
+      <w:pPr>
+        <w:jc w:val="both"/>
+        <w:rPr>
+          <w:rFonts w:asciiTheme="minorBidi" w:hAnsiTheme="minorBidi"/>
+          <w:sz w:val="24"/>
+          <w:szCs w:val="24"/>
+        </w:rPr>
+      </w:pPr>
+      <w:r>
+        <w:rPr>
+          <w:rFonts w:asciiTheme="minorBidi" w:hAnsiTheme="minorBidi"/>
+          <w:sz w:val="24"/>
+          <w:szCs w:val="24"/>
+        </w:rPr>
+        <w:t xml:space="preserve">For “blockArtifacts1.tif” the attached code, </w:t>
+      </w:r>
+      <w:proofErr w:type="spellStart"/>
+      <w:r>
+        <w:rPr>
+          <w:rFonts w:asciiTheme="minorBidi" w:hAnsiTheme="minorBidi"/>
+          <w:i/>
+          <w:iCs/>
+          <w:sz w:val="24"/>
+          <w:szCs w:val="24"/>
+        </w:rPr>
+        <w:t>compressdetect</w:t>
+      </w:r>
+      <w:proofErr w:type="spellEnd"/>
+      <w:r>
+        <w:rPr>
+          <w:rFonts w:asciiTheme="minorBidi" w:hAnsiTheme="minorBidi"/>
+          <w:sz w:val="24"/>
+          <w:szCs w:val="24"/>
+        </w:rPr>
+        <w:t>, determined that this image has a history of compression. The code determined the K value was .4029. The histogram for Z’ and Z’’ can be seen in figure 1. For “blockArtifacts2.tif”, the code determined that this image has no history of compression. The code determined the K value was 0.0925 which is below the threshold. The histogram for Z’ and Z’’ can be seen in figure 2. For “blockArtifacts3.tif”, the code determined that this image has a history of compression. The code determined the K value was .3566. The histogram for Z’ and Z’’ can be seen in figure 3.</w:t>
+      </w:r>
+    </w:p>
+    <w:p>
+      <w:pPr>
+        <w:rPr>
+          <w:rFonts w:asciiTheme="minorBidi" w:hAnsiTheme="minorBidi"/>
+          <w:sz w:val="24"/>
+          <w:szCs w:val="24"/>
+        </w:rPr>
+      </w:pPr>
+    </w:p>
+    <w:p>
+      <w:pPr>
+        <w:jc w:val="center"/>
+        <w:rPr>
+          <w:rFonts w:asciiTheme="minorBidi" w:hAnsiTheme="minorBidi"/>
+          <w:sz w:val="24"/>
+          <w:szCs w:val="24"/>
+        </w:rPr>
+      </w:pPr>
+      <w:r>
+        <w:rPr>
+          <w:rFonts w:asciiTheme="minorBidi" w:hAnsiTheme="minorBidi"/>
+          <w:noProof/>
+          <w:sz w:val="24"/>
+          <w:szCs w:val="24"/>
+        </w:rPr>
+        <w:drawing>
+          <wp:inline distT="0" distB="0" distL="0" distR="0" wp14:anchorId="4AA55C12" wp14:editId="44C9FB71">
+            <wp:extent cx="3381375" cy="2479675"/>
+            <wp:effectExtent l="0" t="0" r="9525" b="0"/>
+            <wp:docPr id="1" name="Picture 1"/>
+            <wp:cNvGraphicFramePr>
+              <a:graphicFrameLocks xmlns:a="http://schemas.openxmlformats.org/drawingml/2006/main" noChangeAspect="1"/>
+            </wp:cNvGraphicFramePr>
+            <a:graphic xmlns:a="http://schemas.openxmlformats.org/drawingml/2006/main">
+              <a:graphicData uri="http://schemas.openxmlformats.org/drawingml/2006/picture">
+                <pic:pic xmlns:pic="http://schemas.openxmlformats.org/drawingml/2006/picture">
+                  <pic:nvPicPr>
+                    <pic:cNvPr id="0" name="Picture 1"/>
+                    <pic:cNvPicPr>
+                      <a:picLocks noChangeAspect="1" noChangeArrowheads="1"/>
+                    </pic:cNvPicPr>
+                  </pic:nvPicPr>
+                  <pic:blipFill>
+                    <a:blip r:embed="rId7">
+                      <a:extLst>
+                        <a:ext uri="{28A0092B-C50C-407E-A947-70E740481C1C}">
+                          <a14:useLocalDpi xmlns:a14="http://schemas.microsoft.com/office/drawing/2010/main" val="0"/>
+                        </a:ext>
+                      </a:extLst>
+                    </a:blip>
+                    <a:srcRect/>
+                    <a:stretch>
+                      <a:fillRect/>
+                    </a:stretch>
+                  </pic:blipFill>
+                  <pic:spPr bwMode="auto">
+                    <a:xfrm>
+                      <a:off x="0" y="0"/>
+                      <a:ext cx="3382153" cy="2480245"/>
+                    </a:xfrm>
+                    <a:prstGeom prst="rect">
+                      <a:avLst/>
+                    </a:prstGeom>
+                    <a:noFill/>
+                    <a:ln>
+                      <a:noFill/>
+                    </a:ln>
+                  </pic:spPr>
+                </pic:pic>
+              </a:graphicData>
+            </a:graphic>
+          </wp:inline>
+        </w:drawing>
+      </w:r>
+    </w:p>
+    <w:p>
+      <w:pPr>
+        <w:jc w:val="center"/>
+        <w:rPr>
+          <w:rFonts w:asciiTheme="minorBidi" w:hAnsiTheme="minorBidi"/>
+          <w:b/>
+          <w:bCs/>
+          <w:sz w:val="24"/>
+          <w:szCs w:val="24"/>
+        </w:rPr>
+      </w:pPr>
+      <w:r>
+        <w:rPr>
+          <w:rFonts w:asciiTheme="minorBidi" w:hAnsiTheme="minorBidi"/>
+          <w:b/>
+          <w:bCs/>
+          <w:sz w:val="24"/>
+          <w:szCs w:val="24"/>
+        </w:rPr>
+        <w:t>Figure 1: Histogram plot for Z’ and Z’’ of blockArtifacts1.tif</w:t>
+      </w:r>
+    </w:p>
+    <w:p>
+      <w:pPr>
+        <w:jc w:val="center"/>
+        <w:rPr>
+          <w:rFonts w:asciiTheme="minorBidi" w:hAnsiTheme="minorBidi"/>
+          <w:b/>
+          <w:bCs/>
+          <w:sz w:val="24"/>
+          <w:szCs w:val="24"/>
+        </w:rPr>
+      </w:pPr>
+      <w:r>
+        <w:rPr>
+          <w:rFonts w:asciiTheme="minorBidi" w:hAnsiTheme="minorBidi"/>
+          <w:b/>
+          <w:bCs/>
+          <w:noProof/>
+          <w:sz w:val="24"/>
+          <w:szCs w:val="24"/>
+        </w:rPr>
+        <w:lastRenderedPageBreak/>
+        <w:drawing>
+          <wp:inline distT="0" distB="0" distL="0" distR="0" wp14:anchorId="13BFF199" wp14:editId="45A4425D">
+            <wp:extent cx="3490745" cy="2724150"/>
+            <wp:effectExtent l="0" t="0" r="0" b="0"/>
+            <wp:docPr id="2" name="Picture 2"/>
+            <wp:cNvGraphicFramePr>
+              <a:graphicFrameLocks xmlns:a="http://schemas.openxmlformats.org/drawingml/2006/main" noChangeAspect="1"/>
+            </wp:cNvGraphicFramePr>
+            <a:graphic xmlns:a="http://schemas.openxmlformats.org/drawingml/2006/main">
+              <a:graphicData uri="http://schemas.openxmlformats.org/drawingml/2006/picture">
+                <pic:pic xmlns:pic="http://schemas.openxmlformats.org/drawingml/2006/picture">
+                  <pic:nvPicPr>
+                    <pic:cNvPr id="0" name="Picture 2"/>
+                    <pic:cNvPicPr>
+                      <a:picLocks noChangeAspect="1" noChangeArrowheads="1"/>
+                    </pic:cNvPicPr>
+                  </pic:nvPicPr>
+                  <pic:blipFill>
+                    <a:blip r:embed="rId8">
+                      <a:extLst>
+                        <a:ext uri="{28A0092B-C50C-407E-A947-70E740481C1C}">
+                          <a14:useLocalDpi xmlns:a14="http://schemas.microsoft.com/office/drawing/2010/main" val="0"/>
+                        </a:ext>
+                      </a:extLst>
+                    </a:blip>
+                    <a:srcRect/>
+                    <a:stretch>
+                      <a:fillRect/>
+                    </a:stretch>
+                  </pic:blipFill>
+                  <pic:spPr bwMode="auto">
+                    <a:xfrm>
+                      <a:off x="0" y="0"/>
+                      <a:ext cx="3491927" cy="2725072"/>
+                    </a:xfrm>
+                    <a:prstGeom prst="rect">
+                      <a:avLst/>
+                    </a:prstGeom>
+                    <a:noFill/>
+                    <a:ln>
+                      <a:noFill/>
+                    </a:ln>
+                  </pic:spPr>
+                </pic:pic>
+              </a:graphicData>
+            </a:graphic>
+          </wp:inline>
+        </w:drawing>
+      </w:r>
+    </w:p>
+    <w:p>
+      <w:pPr>
+        <w:jc w:val="center"/>
+        <w:rPr>
+          <w:rFonts w:asciiTheme="minorBidi" w:hAnsiTheme="minorBidi"/>
+          <w:b/>
+          <w:bCs/>
+          <w:sz w:val="24"/>
+          <w:szCs w:val="24"/>
+        </w:rPr>
+      </w:pPr>
+      <w:r>
+        <w:rPr>
+          <w:rFonts w:asciiTheme="minorBidi" w:hAnsiTheme="minorBidi"/>
+          <w:b/>
+          <w:bCs/>
+          <w:sz w:val="24"/>
+          <w:szCs w:val="24"/>
+        </w:rPr>
+        <w:t>Figure 2: Histogram plot for Z’ and Z’’ of blockArtifacts2.tif</w:t>
+      </w:r>
+    </w:p>
+    <w:p>
+      <w:pPr>
+        <w:jc w:val="center"/>
+        <w:rPr>
+          <w:rFonts w:asciiTheme="minorBidi" w:hAnsiTheme="minorBidi"/>
+          <w:b/>
+          <w:bCs/>
+          <w:sz w:val="24"/>
+          <w:szCs w:val="24"/>
+        </w:rPr>
+      </w:pPr>
+      <w:r>
+        <w:rPr>
+          <w:rFonts w:asciiTheme="minorBidi" w:hAnsiTheme="minorBidi"/>
+          <w:b/>
+          <w:bCs/>
+          <w:noProof/>
+          <w:sz w:val="24"/>
+          <w:szCs w:val="24"/>
+        </w:rPr>
+        <w:drawing>
+          <wp:inline distT="0" distB="0" distL="0" distR="0" wp14:anchorId="4992C413" wp14:editId="1E78E206">
+            <wp:extent cx="3528977" cy="2638425"/>
+            <wp:effectExtent l="0" t="0" r="0" b="0"/>
+            <wp:docPr id="4" name="Picture 4"/>
+            <wp:cNvGraphicFramePr>
+              <a:graphicFrameLocks xmlns:a="http://schemas.openxmlformats.org/drawingml/2006/main" noChangeAspect="1"/>
+            </wp:cNvGraphicFramePr>
+            <a:graphic xmlns:a="http://schemas.openxmlformats.org/drawingml/2006/main">
+              <a:graphicData uri="http://schemas.openxmlformats.org/drawingml/2006/picture">
+                <pic:pic xmlns:pic="http://schemas.openxmlformats.org/drawingml/2006/picture">
+                  <pic:nvPicPr>
+                    <pic:cNvPr id="0" name="Picture 4"/>
+                    <pic:cNvPicPr>
+                      <a:picLocks noChangeAspect="1" noChangeArrowheads="1"/>
+                    </pic:cNvPicPr>
+                  </pic:nvPicPr>
+                  <pic:blipFill>
+                    <a:blip r:embed="rId9">
+                      <a:extLst>
+                        <a:ext uri="{28A0092B-C50C-407E-A947-70E740481C1C}">
+                          <a14:useLocalDpi xmlns:a14="http://schemas.microsoft.com/office/drawing/2010/main" val="0"/>
+                        </a:ext>
+                      </a:extLst>
+                    </a:blip>
+                    <a:srcRect/>
+                    <a:stretch>
+                      <a:fillRect/>
+                    </a:stretch>
+                  </pic:blipFill>
+                  <pic:spPr bwMode="auto">
+                    <a:xfrm>
+                      <a:off x="0" y="0"/>
+                      <a:ext cx="3538442" cy="2645501"/>
+                    </a:xfrm>
+                    <a:prstGeom prst="rect">
+                      <a:avLst/>
+                    </a:prstGeom>
+                    <a:noFill/>
+                    <a:ln>
+                      <a:noFill/>
+                    </a:ln>
+                  </pic:spPr>
+                </pic:pic>
+              </a:graphicData>
+            </a:graphic>
+          </wp:inline>
+        </w:drawing>
+      </w:r>
+    </w:p>
+    <w:p>
+      <w:pPr>
+        <w:jc w:val="center"/>
+        <w:rPr>
+          <w:rFonts w:asciiTheme="minorBidi" w:hAnsiTheme="minorBidi"/>
+          <w:b/>
+          <w:bCs/>
+          <w:sz w:val="24"/>
+          <w:szCs w:val="24"/>
+        </w:rPr>
+      </w:pPr>
+      <w:r>
+        <w:rPr>
+          <w:rFonts w:asciiTheme="minorBidi" w:hAnsiTheme="minorBidi"/>
+          <w:b/>
+          <w:bCs/>
+          <w:sz w:val="24"/>
+          <w:szCs w:val="24"/>
+        </w:rPr>
+        <w:t>Figure 3: Histogram plot for Z’ and Z’’ of blockArtifacts3.tif</w:t>
+      </w:r>
+    </w:p>
+    <w:p>
+      <w:pPr>
+        <w:jc w:val="center"/>
+        <w:rPr>
+          <w:rFonts w:asciiTheme="minorBidi" w:hAnsiTheme="minorBidi"/>
+          <w:b/>
+          <w:bCs/>
+        </w:rPr>
+      </w:pPr>
+    </w:p>
+    <w:p>
+      <w:pPr>
+        <w:autoSpaceDE w:val="0"/>
+        <w:autoSpaceDN w:val="0"/>
+        <w:adjustRightInd w:val="0"/>
+        <w:spacing w:after="0" w:line="240" w:lineRule="auto"/>
+        <w:jc w:val="both"/>
+        <w:rPr>
+          <w:rFonts w:asciiTheme="minorBidi" w:hAnsiTheme="minorBidi"/>
+          <w:sz w:val="24"/>
+          <w:szCs w:val="24"/>
+        </w:rPr>
+      </w:pPr>
+    </w:p>
+    <w:p>
+      <w:pPr>
+        <w:autoSpaceDE w:val="0"/>
+        <w:autoSpaceDN w:val="0"/>
+        <w:adjustRightInd w:val="0"/>
+        <w:spacing w:after="0" w:line="240" w:lineRule="auto"/>
+        <w:jc w:val="both"/>
+        <w:rPr>
+          <w:rFonts w:asciiTheme="minorBidi" w:hAnsiTheme="minorBidi"/>
+          <w:sz w:val="24"/>
+          <w:szCs w:val="24"/>
+        </w:rPr>
+      </w:pPr>
+    </w:p>
+    <w:p>
+      <w:pPr>
+        <w:autoSpaceDE w:val="0"/>
+        <w:autoSpaceDN w:val="0"/>
+        <w:adjustRightInd w:val="0"/>
+        <w:spacing w:after="0" w:line="240" w:lineRule="auto"/>
+        <w:jc w:val="both"/>
+        <w:rPr>
+          <w:rFonts w:asciiTheme="minorBidi" w:hAnsiTheme="minorBidi"/>
+          <w:sz w:val="24"/>
+          <w:szCs w:val="24"/>
+        </w:rPr>
+      </w:pPr>
+    </w:p>
+    <w:p>
+      <w:pPr>
+        <w:autoSpaceDE w:val="0"/>
+        <w:autoSpaceDN w:val="0"/>
+        <w:adjustRightInd w:val="0"/>
+        <w:spacing w:after="0" w:line="240" w:lineRule="auto"/>
+        <w:jc w:val="both"/>
+        <w:rPr>
+          <w:rFonts w:asciiTheme="minorBidi" w:hAnsiTheme="minorBidi"/>
+          <w:sz w:val="24"/>
+          <w:szCs w:val="24"/>
+        </w:rPr>
+      </w:pPr>
+    </w:p>
+    <w:p>
+      <w:pPr>
+        <w:autoSpaceDE w:val="0"/>
+        <w:autoSpaceDN w:val="0"/>
+        <w:adjustRightInd w:val="0"/>
+        <w:spacing w:after="0" w:line="240" w:lineRule="auto"/>
+        <w:jc w:val="both"/>
+        <w:rPr>
+          <w:rFonts w:asciiTheme="minorBidi" w:hAnsiTheme="minorBidi"/>
+          <w:sz w:val="24"/>
+          <w:szCs w:val="24"/>
+        </w:rPr>
+      </w:pPr>
+    </w:p>
+    <w:p>
+      <w:pPr>
+        <w:autoSpaceDE w:val="0"/>
+        <w:autoSpaceDN w:val="0"/>
+        <w:adjustRightInd w:val="0"/>
+        <w:spacing w:after="0" w:line="240" w:lineRule="auto"/>
+        <w:jc w:val="both"/>
+        <w:rPr>
+          <w:rFonts w:asciiTheme="minorBidi" w:hAnsiTheme="minorBidi"/>
+          <w:sz w:val="24"/>
+          <w:szCs w:val="24"/>
+        </w:rPr>
+      </w:pPr>
+    </w:p>
+    <w:p>
+      <w:pPr>
+        <w:autoSpaceDE w:val="0"/>
+        <w:autoSpaceDN w:val="0"/>
+        <w:adjustRightInd w:val="0"/>
+        <w:spacing w:after="0" w:line="240" w:lineRule="auto"/>
+        <w:jc w:val="both"/>
+        <w:rPr>
+          <w:rFonts w:asciiTheme="minorBidi" w:hAnsiTheme="minorBidi"/>
+          <w:sz w:val="24"/>
+          <w:szCs w:val="24"/>
+        </w:rPr>
+      </w:pPr>
+    </w:p>
+    <w:p>
+      <w:pPr>
+        <w:autoSpaceDE w:val="0"/>
+        <w:autoSpaceDN w:val="0"/>
+        <w:adjustRightInd w:val="0"/>
+        <w:spacing w:after="0" w:line="240" w:lineRule="auto"/>
+        <w:jc w:val="both"/>
+        <w:rPr>
+          <w:rFonts w:asciiTheme="minorBidi" w:hAnsiTheme="minorBidi"/>
+          <w:sz w:val="24"/>
+          <w:szCs w:val="24"/>
+        </w:rPr>
+      </w:pPr>
+    </w:p>
+    <w:p>
+      <w:pPr>
+        <w:autoSpaceDE w:val="0"/>
+        <w:autoSpaceDN w:val="0"/>
+        <w:adjustRightInd w:val="0"/>
+        <w:spacing w:after="0" w:line="240" w:lineRule="auto"/>
+        <w:jc w:val="both"/>
+        <w:rPr>
+          <w:rFonts w:asciiTheme="minorBidi" w:hAnsiTheme="minorBidi"/>
+          <w:sz w:val="24"/>
+          <w:szCs w:val="24"/>
+        </w:rPr>
+      </w:pPr>
+    </w:p>
+    <w:p>
+      <w:pPr>
+        <w:autoSpaceDE w:val="0"/>
+        <w:autoSpaceDN w:val="0"/>
+        <w:adjustRightInd w:val="0"/>
+        <w:spacing w:after="0" w:line="240" w:lineRule="auto"/>
+        <w:jc w:val="both"/>
+        <w:rPr>
+          <w:rFonts w:asciiTheme="minorBidi" w:hAnsiTheme="minorBidi"/>
+          <w:sz w:val="24"/>
+          <w:szCs w:val="24"/>
+        </w:rPr>
+      </w:pPr>
+    </w:p>
+    <w:p>
+      <w:pPr>
+        <w:autoSpaceDE w:val="0"/>
+        <w:autoSpaceDN w:val="0"/>
+        <w:adjustRightInd w:val="0"/>
+        <w:spacing w:after="0" w:line="240" w:lineRule="auto"/>
+        <w:jc w:val="both"/>
+        <w:rPr>
+          <w:rFonts w:ascii="Consolas" w:hAnsi="Consolas"/>
+        </w:rPr>
+      </w:pPr>
+      <w:r>
+        <w:rPr>
+          <w:rFonts w:ascii="Consolas" w:hAnsi="Consolas"/>
+        </w:rPr>
+        <w:lastRenderedPageBreak/>
+        <w:t>%ECES 435 Assignment #4</w:t>
+      </w:r>
+    </w:p>
+    <w:p>
+      <w:pPr>
+        <w:autoSpaceDE w:val="0"/>
+        <w:autoSpaceDN w:val="0"/>
+        <w:adjustRightInd w:val="0"/>
+        <w:spacing w:after="0" w:line="240" w:lineRule="auto"/>
+        <w:jc w:val="both"/>
+        <w:rPr>
+          <w:rFonts w:ascii="Consolas" w:hAnsi="Consolas"/>
+        </w:rPr>
+      </w:pPr>
+      <w:r>
+        <w:rPr>
+          <w:rFonts w:ascii="Consolas" w:hAnsi="Consolas"/>
+        </w:rPr>
+        <w:t xml:space="preserve">%Jonah </w:t>
+      </w:r>
+      <w:proofErr w:type="spellStart"/>
+      <w:r>
+        <w:rPr>
+          <w:rFonts w:ascii="Consolas" w:hAnsi="Consolas"/>
+        </w:rPr>
+        <w:t>Rubino</w:t>
+      </w:r>
+      <w:proofErr w:type="spellEnd"/>
+      <w:r>
+        <w:rPr>
+          <w:rFonts w:ascii="Consolas" w:hAnsi="Consolas"/>
+        </w:rPr>
+        <w:t xml:space="preserve"> Yoni Carver</w:t>
+      </w:r>
+    </w:p>
+    <w:p>
+      <w:pPr>
+        <w:autoSpaceDE w:val="0"/>
+        <w:autoSpaceDN w:val="0"/>
+        <w:adjustRightInd w:val="0"/>
+        <w:spacing w:after="0" w:line="240" w:lineRule="auto"/>
+        <w:jc w:val="both"/>
+        <w:rPr>
+          <w:rFonts w:ascii="Consolas" w:hAnsi="Consolas"/>
+        </w:rPr>
+      </w:pPr>
+      <w:r>
+        <w:rPr>
+          <w:rFonts w:ascii="Consolas" w:hAnsi="Consolas"/>
+        </w:rPr>
+        <w:t xml:space="preserve">%The purpose of this code is to determine if an </w:t>
+      </w:r>
+      <w:proofErr w:type="spellStart"/>
+      <w:r>
+        <w:rPr>
+          <w:rFonts w:ascii="Consolas" w:hAnsi="Consolas"/>
+        </w:rPr>
+        <w:t>imagehas</w:t>
+      </w:r>
+      <w:proofErr w:type="spellEnd"/>
+      <w:r>
+        <w:rPr>
+          <w:rFonts w:ascii="Consolas" w:hAnsi="Consolas"/>
+        </w:rPr>
+        <w:t xml:space="preserve"> a history of image</w:t>
+      </w:r>
+    </w:p>
+    <w:p>
+      <w:pPr>
+        <w:autoSpaceDE w:val="0"/>
+        <w:autoSpaceDN w:val="0"/>
+        <w:adjustRightInd w:val="0"/>
+        <w:spacing w:after="0" w:line="240" w:lineRule="auto"/>
+        <w:jc w:val="both"/>
+        <w:rPr>
+          <w:rFonts w:ascii="Consolas" w:hAnsi="Consolas"/>
+        </w:rPr>
+      </w:pPr>
+      <w:r>
+        <w:rPr>
+          <w:rFonts w:ascii="Consolas" w:hAnsi="Consolas"/>
+        </w:rPr>
+        <w:t xml:space="preserve">%compression by way of the Fan and De </w:t>
+      </w:r>
+      <w:proofErr w:type="spellStart"/>
+      <w:r>
+        <w:rPr>
+          <w:rFonts w:ascii="Consolas" w:hAnsi="Consolas"/>
+        </w:rPr>
+        <w:t>Quieroz</w:t>
+      </w:r>
+      <w:proofErr w:type="spellEnd"/>
+      <w:r>
+        <w:rPr>
+          <w:rFonts w:ascii="Consolas" w:hAnsi="Consolas"/>
+        </w:rPr>
+        <w:t xml:space="preserve"> method</w:t>
+      </w:r>
+    </w:p>
+    <w:p>
+      <w:pPr>
+        <w:autoSpaceDE w:val="0"/>
+        <w:autoSpaceDN w:val="0"/>
+        <w:adjustRightInd w:val="0"/>
+        <w:spacing w:after="0" w:line="240" w:lineRule="auto"/>
+        <w:jc w:val="both"/>
+        <w:rPr>
+          <w:rFonts w:ascii="Consolas" w:hAnsi="Consolas"/>
+        </w:rPr>
+      </w:pPr>
+    </w:p>
+    <w:p>
+      <w:pPr>
+        <w:autoSpaceDE w:val="0"/>
+        <w:autoSpaceDN w:val="0"/>
+        <w:adjustRightInd w:val="0"/>
+        <w:spacing w:after="0" w:line="240" w:lineRule="auto"/>
+        <w:jc w:val="both"/>
+        <w:rPr>
+          <w:rFonts w:ascii="Consolas" w:hAnsi="Consolas"/>
+        </w:rPr>
+      </w:pPr>
+      <w:r>
+        <w:rPr>
+          <w:rFonts w:ascii="Consolas" w:hAnsi="Consolas"/>
+        </w:rPr>
+        <w:t xml:space="preserve">function detection = </w:t>
+      </w:r>
+      <w:proofErr w:type="spellStart"/>
+      <w:r>
+        <w:rPr>
+          <w:rFonts w:ascii="Consolas" w:hAnsi="Consolas"/>
+        </w:rPr>
+        <w:t>compressdetect</w:t>
+      </w:r>
+      <w:proofErr w:type="spellEnd"/>
+      <w:r>
+        <w:rPr>
+          <w:rFonts w:ascii="Consolas" w:hAnsi="Consolas"/>
+        </w:rPr>
+        <w:t>(image)</w:t>
+      </w:r>
+    </w:p>
+    <w:p>
+      <w:pPr>
+        <w:autoSpaceDE w:val="0"/>
+        <w:autoSpaceDN w:val="0"/>
+        <w:adjustRightInd w:val="0"/>
+        <w:spacing w:after="0" w:line="240" w:lineRule="auto"/>
+        <w:jc w:val="both"/>
+        <w:rPr>
+          <w:rFonts w:ascii="Consolas" w:hAnsi="Consolas"/>
+        </w:rPr>
+      </w:pPr>
+    </w:p>
+    <w:p>
+      <w:pPr>
+        <w:autoSpaceDE w:val="0"/>
+        <w:autoSpaceDN w:val="0"/>
+        <w:adjustRightInd w:val="0"/>
+        <w:spacing w:after="0" w:line="240" w:lineRule="auto"/>
+        <w:jc w:val="both"/>
+        <w:rPr>
+          <w:rFonts w:ascii="Consolas" w:hAnsi="Consolas"/>
+        </w:rPr>
+      </w:pPr>
+      <w:proofErr w:type="spellStart"/>
+      <w:r>
+        <w:rPr>
+          <w:rFonts w:ascii="Consolas" w:hAnsi="Consolas"/>
+        </w:rPr>
+        <w:t>imd</w:t>
+      </w:r>
+      <w:proofErr w:type="spellEnd"/>
+      <w:r>
+        <w:rPr>
+          <w:rFonts w:ascii="Consolas" w:hAnsi="Consolas"/>
+        </w:rPr>
+        <w:t xml:space="preserve"> = im2double(image); %converts image to a double</w:t>
+      </w:r>
+    </w:p>
+    <w:p>
+      <w:pPr>
+        <w:autoSpaceDE w:val="0"/>
+        <w:autoSpaceDN w:val="0"/>
+        <w:adjustRightInd w:val="0"/>
+        <w:spacing w:after="0" w:line="240" w:lineRule="auto"/>
+        <w:jc w:val="both"/>
+        <w:rPr>
+          <w:rFonts w:ascii="Consolas" w:hAnsi="Consolas"/>
+        </w:rPr>
+      </w:pPr>
+      <w:r>
+        <w:rPr>
+          <w:rFonts w:ascii="Consolas" w:hAnsi="Consolas"/>
+        </w:rPr>
+        <w:t>[</w:t>
+      </w:r>
+      <w:proofErr w:type="spellStart"/>
+      <w:proofErr w:type="gramStart"/>
+      <w:r>
+        <w:rPr>
+          <w:rFonts w:ascii="Consolas" w:hAnsi="Consolas"/>
+        </w:rPr>
+        <w:t>r,c</w:t>
+      </w:r>
+      <w:proofErr w:type="spellEnd"/>
+      <w:proofErr w:type="gramEnd"/>
+      <w:r>
+        <w:rPr>
+          <w:rFonts w:ascii="Consolas" w:hAnsi="Consolas"/>
+        </w:rPr>
+        <w:t>]= size(</w:t>
+      </w:r>
+      <w:proofErr w:type="spellStart"/>
+      <w:r>
+        <w:rPr>
+          <w:rFonts w:ascii="Consolas" w:hAnsi="Consolas"/>
+        </w:rPr>
+        <w:t>imd</w:t>
+      </w:r>
+      <w:proofErr w:type="spellEnd"/>
+      <w:r>
+        <w:rPr>
+          <w:rFonts w:ascii="Consolas" w:hAnsi="Consolas"/>
+        </w:rPr>
+        <w:t>); %gets size of image</w:t>
+      </w:r>
+    </w:p>
+    <w:p>
+      <w:pPr>
+        <w:autoSpaceDE w:val="0"/>
+        <w:autoSpaceDN w:val="0"/>
+        <w:adjustRightInd w:val="0"/>
+        <w:spacing w:after="0" w:line="240" w:lineRule="auto"/>
+        <w:jc w:val="both"/>
+        <w:rPr>
+          <w:rFonts w:ascii="Consolas" w:hAnsi="Consolas"/>
+        </w:rPr>
+      </w:pPr>
+      <w:r>
+        <w:rPr>
+          <w:rFonts w:ascii="Consolas" w:hAnsi="Consolas"/>
+        </w:rPr>
+        <w:t>r = r/8; % gets the number of 8x8 rows</w:t>
+      </w:r>
+    </w:p>
+    <w:p>
+      <w:pPr>
+        <w:autoSpaceDE w:val="0"/>
+        <w:autoSpaceDN w:val="0"/>
+        <w:adjustRightInd w:val="0"/>
+        <w:spacing w:after="0" w:line="240" w:lineRule="auto"/>
+        <w:jc w:val="both"/>
+        <w:rPr>
+          <w:rFonts w:ascii="Consolas" w:hAnsi="Consolas"/>
+        </w:rPr>
+      </w:pPr>
+      <w:r>
+        <w:rPr>
+          <w:rFonts w:ascii="Consolas" w:hAnsi="Consolas"/>
+        </w:rPr>
+        <w:t>c = c/8; %gets the number of 8x8 columns</w:t>
+      </w:r>
+    </w:p>
+    <w:p>
+      <w:pPr>
+        <w:autoSpaceDE w:val="0"/>
+        <w:autoSpaceDN w:val="0"/>
+        <w:adjustRightInd w:val="0"/>
+        <w:spacing w:after="0" w:line="240" w:lineRule="auto"/>
+        <w:jc w:val="both"/>
+        <w:rPr>
+          <w:rFonts w:ascii="Consolas" w:hAnsi="Consolas"/>
+        </w:rPr>
+      </w:pPr>
+      <w:r>
+        <w:rPr>
+          <w:rFonts w:ascii="Consolas" w:hAnsi="Consolas"/>
+        </w:rPr>
+        <w:t xml:space="preserve">shape = </w:t>
+      </w:r>
+      <w:proofErr w:type="gramStart"/>
+      <w:r>
+        <w:rPr>
+          <w:rFonts w:ascii="Consolas" w:hAnsi="Consolas"/>
+        </w:rPr>
+        <w:t>reshape(</w:t>
+      </w:r>
+      <w:proofErr w:type="gramEnd"/>
+      <w:r>
+        <w:rPr>
+          <w:rFonts w:ascii="Consolas" w:hAnsi="Consolas"/>
+        </w:rPr>
+        <w:t>imd,8,r, 8, c); %creates the 8x8 blocks</w:t>
+      </w:r>
+    </w:p>
+    <w:p>
+      <w:pPr>
+        <w:autoSpaceDE w:val="0"/>
+        <w:autoSpaceDN w:val="0"/>
+        <w:adjustRightInd w:val="0"/>
+        <w:spacing w:after="0" w:line="240" w:lineRule="auto"/>
+        <w:jc w:val="both"/>
+        <w:rPr>
+          <w:rFonts w:ascii="Consolas" w:hAnsi="Consolas"/>
+        </w:rPr>
+      </w:pPr>
+      <w:r>
+        <w:rPr>
+          <w:rFonts w:ascii="Consolas" w:hAnsi="Consolas"/>
+        </w:rPr>
+        <w:t xml:space="preserve">blocks = </w:t>
+      </w:r>
+      <w:proofErr w:type="gramStart"/>
+      <w:r>
+        <w:rPr>
+          <w:rFonts w:ascii="Consolas" w:hAnsi="Consolas"/>
+        </w:rPr>
+        <w:t>permute(</w:t>
+      </w:r>
+      <w:proofErr w:type="gramEnd"/>
+      <w:r>
+        <w:rPr>
+          <w:rFonts w:ascii="Consolas" w:hAnsi="Consolas"/>
+        </w:rPr>
+        <w:t>shape, [1 3 2 4]); %concatenates the blocks to form the image made of 8x8 blocks</w:t>
+      </w:r>
+    </w:p>
+    <w:p>
+      <w:pPr>
+        <w:autoSpaceDE w:val="0"/>
+        <w:autoSpaceDN w:val="0"/>
+        <w:adjustRightInd w:val="0"/>
+        <w:spacing w:after="0" w:line="240" w:lineRule="auto"/>
+        <w:jc w:val="both"/>
+        <w:rPr>
+          <w:rFonts w:ascii="Consolas" w:hAnsi="Consolas"/>
+        </w:rPr>
+      </w:pPr>
+    </w:p>
+    <w:p>
+      <w:pPr>
+        <w:autoSpaceDE w:val="0"/>
+        <w:autoSpaceDN w:val="0"/>
+        <w:adjustRightInd w:val="0"/>
+        <w:spacing w:after="0" w:line="240" w:lineRule="auto"/>
+        <w:jc w:val="both"/>
+        <w:rPr>
+          <w:rFonts w:ascii="Consolas" w:hAnsi="Consolas"/>
+        </w:rPr>
+      </w:pPr>
+    </w:p>
+    <w:p>
+      <w:pPr>
+        <w:autoSpaceDE w:val="0"/>
+        <w:autoSpaceDN w:val="0"/>
+        <w:adjustRightInd w:val="0"/>
+        <w:spacing w:after="0" w:line="240" w:lineRule="auto"/>
+        <w:jc w:val="both"/>
+        <w:rPr>
+          <w:rFonts w:ascii="Consolas" w:hAnsi="Consolas"/>
+        </w:rPr>
+      </w:pPr>
+      <w:r>
+        <w:rPr>
+          <w:rFonts w:ascii="Consolas" w:hAnsi="Consolas"/>
+        </w:rPr>
+        <w:t>%calculates the Z' values</w:t>
+      </w:r>
+    </w:p>
+    <w:p>
+      <w:pPr>
+        <w:autoSpaceDE w:val="0"/>
+        <w:autoSpaceDN w:val="0"/>
+        <w:adjustRightInd w:val="0"/>
+        <w:spacing w:after="0" w:line="240" w:lineRule="auto"/>
+        <w:jc w:val="both"/>
+        <w:rPr>
+          <w:rFonts w:ascii="Consolas" w:hAnsi="Consolas"/>
+        </w:rPr>
+      </w:pPr>
+      <w:r>
+        <w:rPr>
+          <w:rFonts w:ascii="Consolas" w:hAnsi="Consolas"/>
+        </w:rPr>
+        <w:t>for j = 1:c-1</w:t>
+      </w:r>
+    </w:p>
+    <w:p>
+      <w:pPr>
+        <w:autoSpaceDE w:val="0"/>
+        <w:autoSpaceDN w:val="0"/>
+        <w:adjustRightInd w:val="0"/>
+        <w:spacing w:after="0" w:line="240" w:lineRule="auto"/>
+        <w:jc w:val="both"/>
+        <w:rPr>
+          <w:rFonts w:ascii="Consolas" w:hAnsi="Consolas"/>
+        </w:rPr>
+      </w:pPr>
+      <w:r>
+        <w:rPr>
+          <w:rFonts w:ascii="Consolas" w:hAnsi="Consolas"/>
+        </w:rPr>
+        <w:t xml:space="preserve">    for </w:t>
+      </w:r>
+      <w:proofErr w:type="spellStart"/>
+      <w:r>
+        <w:rPr>
+          <w:rFonts w:ascii="Consolas" w:hAnsi="Consolas"/>
+        </w:rPr>
+        <w:t>i</w:t>
+      </w:r>
+      <w:proofErr w:type="spellEnd"/>
+      <w:r>
+        <w:rPr>
+          <w:rFonts w:ascii="Consolas" w:hAnsi="Consolas"/>
+        </w:rPr>
+        <w:t xml:space="preserve"> = </w:t>
+      </w:r>
+      <w:proofErr w:type="gramStart"/>
+      <w:r>
+        <w:rPr>
+          <w:rFonts w:ascii="Consolas" w:hAnsi="Consolas"/>
+        </w:rPr>
+        <w:t>1:r</w:t>
+      </w:r>
+      <w:proofErr w:type="gramEnd"/>
+      <w:r>
+        <w:rPr>
+          <w:rFonts w:ascii="Consolas" w:hAnsi="Consolas"/>
+        </w:rPr>
+        <w:t>-1</w:t>
+      </w:r>
+    </w:p>
+    <w:p>
+      <w:pPr>
+        <w:autoSpaceDE w:val="0"/>
+        <w:autoSpaceDN w:val="0"/>
+        <w:adjustRightInd w:val="0"/>
+        <w:spacing w:after="0" w:line="240" w:lineRule="auto"/>
+        <w:jc w:val="both"/>
+        <w:rPr>
+          <w:rFonts w:ascii="Consolas" w:hAnsi="Consolas"/>
+        </w:rPr>
+      </w:pPr>
+      <w:r>
+        <w:rPr>
+          <w:rFonts w:ascii="Consolas" w:hAnsi="Consolas"/>
+        </w:rPr>
+        <w:t xml:space="preserve">        A = blocks(4,</w:t>
+      </w:r>
+      <w:proofErr w:type="gramStart"/>
+      <w:r>
+        <w:rPr>
+          <w:rFonts w:ascii="Consolas" w:hAnsi="Consolas"/>
+        </w:rPr>
+        <w:t>4,i</w:t>
+      </w:r>
+      <w:proofErr w:type="gramEnd"/>
+      <w:r>
+        <w:rPr>
+          <w:rFonts w:ascii="Consolas" w:hAnsi="Consolas"/>
+        </w:rPr>
+        <w:t>,j);</w:t>
+      </w:r>
+    </w:p>
+    <w:p>
+      <w:pPr>
+        <w:autoSpaceDE w:val="0"/>
+        <w:autoSpaceDN w:val="0"/>
+        <w:adjustRightInd w:val="0"/>
+        <w:spacing w:after="0" w:line="240" w:lineRule="auto"/>
+        <w:jc w:val="both"/>
+        <w:rPr>
+          <w:rFonts w:ascii="Consolas" w:hAnsi="Consolas"/>
+        </w:rPr>
+      </w:pPr>
+      <w:r>
+        <w:rPr>
+          <w:rFonts w:ascii="Consolas" w:hAnsi="Consolas"/>
+        </w:rPr>
+        <w:t xml:space="preserve">        B = blocks(4,</w:t>
+      </w:r>
+      <w:proofErr w:type="gramStart"/>
+      <w:r>
+        <w:rPr>
+          <w:rFonts w:ascii="Consolas" w:hAnsi="Consolas"/>
+        </w:rPr>
+        <w:t>5,i</w:t>
+      </w:r>
+      <w:proofErr w:type="gramEnd"/>
+      <w:r>
+        <w:rPr>
+          <w:rFonts w:ascii="Consolas" w:hAnsi="Consolas"/>
+        </w:rPr>
+        <w:t>,j);</w:t>
+      </w:r>
+    </w:p>
+    <w:p>
+      <w:pPr>
+        <w:autoSpaceDE w:val="0"/>
+        <w:autoSpaceDN w:val="0"/>
+        <w:adjustRightInd w:val="0"/>
+        <w:spacing w:after="0" w:line="240" w:lineRule="auto"/>
+        <w:jc w:val="both"/>
+        <w:rPr>
+          <w:rFonts w:ascii="Consolas" w:hAnsi="Consolas"/>
+        </w:rPr>
+      </w:pPr>
+      <w:r>
+        <w:rPr>
+          <w:rFonts w:ascii="Consolas" w:hAnsi="Consolas"/>
+        </w:rPr>
+        <w:t xml:space="preserve">        C = blocks(5,</w:t>
+      </w:r>
+      <w:proofErr w:type="gramStart"/>
+      <w:r>
+        <w:rPr>
+          <w:rFonts w:ascii="Consolas" w:hAnsi="Consolas"/>
+        </w:rPr>
+        <w:t>4,i</w:t>
+      </w:r>
+      <w:proofErr w:type="gramEnd"/>
+      <w:r>
+        <w:rPr>
+          <w:rFonts w:ascii="Consolas" w:hAnsi="Consolas"/>
+        </w:rPr>
+        <w:t>,j);</w:t>
+      </w:r>
+    </w:p>
+    <w:p>
+      <w:pPr>
+        <w:autoSpaceDE w:val="0"/>
+        <w:autoSpaceDN w:val="0"/>
+        <w:adjustRightInd w:val="0"/>
+        <w:spacing w:after="0" w:line="240" w:lineRule="auto"/>
+        <w:jc w:val="both"/>
+        <w:rPr>
+          <w:rFonts w:ascii="Consolas" w:hAnsi="Consolas"/>
+        </w:rPr>
+      </w:pPr>
+      <w:r>
+        <w:rPr>
+          <w:rFonts w:ascii="Consolas" w:hAnsi="Consolas"/>
+        </w:rPr>
+        <w:t xml:space="preserve">        D = blocks(5,</w:t>
+      </w:r>
+      <w:proofErr w:type="gramStart"/>
+      <w:r>
+        <w:rPr>
+          <w:rFonts w:ascii="Consolas" w:hAnsi="Consolas"/>
+        </w:rPr>
+        <w:t>5,i</w:t>
+      </w:r>
+      <w:proofErr w:type="gramEnd"/>
+      <w:r>
+        <w:rPr>
+          <w:rFonts w:ascii="Consolas" w:hAnsi="Consolas"/>
+        </w:rPr>
+        <w:t>,j);</w:t>
+      </w:r>
+    </w:p>
+    <w:p>
+      <w:pPr>
+        <w:autoSpaceDE w:val="0"/>
+        <w:autoSpaceDN w:val="0"/>
+        <w:adjustRightInd w:val="0"/>
+        <w:spacing w:after="0" w:line="240" w:lineRule="auto"/>
+        <w:jc w:val="both"/>
+        <w:rPr>
+          <w:rFonts w:ascii="Consolas" w:hAnsi="Consolas"/>
+        </w:rPr>
+      </w:pPr>
+      <w:r>
+        <w:rPr>
+          <w:rFonts w:ascii="Consolas" w:hAnsi="Consolas"/>
+        </w:rPr>
+        <w:t xml:space="preserve">        </w:t>
+      </w:r>
+      <w:proofErr w:type="spellStart"/>
+      <w:r>
+        <w:rPr>
+          <w:rFonts w:ascii="Consolas" w:hAnsi="Consolas"/>
+        </w:rPr>
+        <w:t>Zprime</w:t>
+      </w:r>
+      <w:proofErr w:type="spellEnd"/>
+      <w:r>
+        <w:rPr>
+          <w:rFonts w:ascii="Consolas" w:hAnsi="Consolas"/>
+        </w:rPr>
+        <w:t>(</w:t>
+      </w:r>
+      <w:proofErr w:type="spellStart"/>
+      <w:proofErr w:type="gramStart"/>
+      <w:r>
+        <w:rPr>
+          <w:rFonts w:ascii="Consolas" w:hAnsi="Consolas"/>
+        </w:rPr>
+        <w:t>i,j</w:t>
+      </w:r>
+      <w:proofErr w:type="spellEnd"/>
+      <w:proofErr w:type="gramEnd"/>
+      <w:r>
+        <w:rPr>
+          <w:rFonts w:ascii="Consolas" w:hAnsi="Consolas"/>
+        </w:rPr>
+        <w:t>) = abs(A-B-C+D);</w:t>
+      </w:r>
+    </w:p>
+    <w:p>
+      <w:pPr>
+        <w:autoSpaceDE w:val="0"/>
+        <w:autoSpaceDN w:val="0"/>
+        <w:adjustRightInd w:val="0"/>
+        <w:spacing w:after="0" w:line="240" w:lineRule="auto"/>
+        <w:jc w:val="both"/>
+        <w:rPr>
+          <w:rFonts w:ascii="Consolas" w:hAnsi="Consolas"/>
+        </w:rPr>
+      </w:pPr>
+      <w:r>
+        <w:rPr>
+          <w:rFonts w:ascii="Consolas" w:hAnsi="Consolas"/>
+        </w:rPr>
+        <w:t xml:space="preserve">    end</w:t>
+      </w:r>
+    </w:p>
+    <w:p>
+      <w:pPr>
+        <w:autoSpaceDE w:val="0"/>
+        <w:autoSpaceDN w:val="0"/>
+        <w:adjustRightInd w:val="0"/>
+        <w:spacing w:after="0" w:line="240" w:lineRule="auto"/>
+        <w:jc w:val="both"/>
+        <w:rPr>
+          <w:rFonts w:ascii="Consolas" w:hAnsi="Consolas"/>
+        </w:rPr>
+      </w:pPr>
+      <w:r>
+        <w:rPr>
+          <w:rFonts w:ascii="Consolas" w:hAnsi="Consolas"/>
+        </w:rPr>
+        <w:t>end</w:t>
+      </w:r>
+    </w:p>
+    <w:p>
+      <w:pPr>
+        <w:autoSpaceDE w:val="0"/>
+        <w:autoSpaceDN w:val="0"/>
+        <w:adjustRightInd w:val="0"/>
+        <w:spacing w:after="0" w:line="240" w:lineRule="auto"/>
+        <w:jc w:val="both"/>
+        <w:rPr>
+          <w:rFonts w:ascii="Consolas" w:hAnsi="Consolas"/>
+        </w:rPr>
+      </w:pPr>
+    </w:p>
+    <w:p>
+      <w:pPr>
+        <w:autoSpaceDE w:val="0"/>
+        <w:autoSpaceDN w:val="0"/>
+        <w:adjustRightInd w:val="0"/>
+        <w:spacing w:after="0" w:line="240" w:lineRule="auto"/>
+        <w:jc w:val="both"/>
+        <w:rPr>
+          <w:rFonts w:ascii="Consolas" w:hAnsi="Consolas"/>
+        </w:rPr>
+      </w:pPr>
+      <w:r>
+        <w:rPr>
+          <w:rFonts w:ascii="Consolas" w:hAnsi="Consolas"/>
+        </w:rPr>
+        <w:t>%calculates the Z'' values</w:t>
+      </w:r>
+    </w:p>
+    <w:p>
+      <w:pPr>
+        <w:autoSpaceDE w:val="0"/>
+        <w:autoSpaceDN w:val="0"/>
+        <w:adjustRightInd w:val="0"/>
+        <w:spacing w:after="0" w:line="240" w:lineRule="auto"/>
+        <w:jc w:val="both"/>
+        <w:rPr>
+          <w:rFonts w:ascii="Consolas" w:hAnsi="Consolas"/>
+        </w:rPr>
+      </w:pPr>
+      <w:r>
+        <w:rPr>
+          <w:rFonts w:ascii="Consolas" w:hAnsi="Consolas"/>
+        </w:rPr>
+        <w:t>for j = 1:c-1</w:t>
+      </w:r>
+    </w:p>
+    <w:p>
+      <w:pPr>
+        <w:autoSpaceDE w:val="0"/>
+        <w:autoSpaceDN w:val="0"/>
+        <w:adjustRightInd w:val="0"/>
+        <w:spacing w:after="0" w:line="240" w:lineRule="auto"/>
+        <w:jc w:val="both"/>
+        <w:rPr>
+          <w:rFonts w:ascii="Consolas" w:hAnsi="Consolas"/>
+        </w:rPr>
+      </w:pPr>
+      <w:r>
+        <w:rPr>
+          <w:rFonts w:ascii="Consolas" w:hAnsi="Consolas"/>
+        </w:rPr>
+        <w:t xml:space="preserve">    for </w:t>
+      </w:r>
+      <w:proofErr w:type="spellStart"/>
+      <w:r>
+        <w:rPr>
+          <w:rFonts w:ascii="Consolas" w:hAnsi="Consolas"/>
+        </w:rPr>
+        <w:t>i</w:t>
+      </w:r>
+      <w:proofErr w:type="spellEnd"/>
+      <w:r>
+        <w:rPr>
+          <w:rFonts w:ascii="Consolas" w:hAnsi="Consolas"/>
+        </w:rPr>
+        <w:t xml:space="preserve"> = </w:t>
+      </w:r>
+      <w:proofErr w:type="gramStart"/>
+      <w:r>
+        <w:rPr>
+          <w:rFonts w:ascii="Consolas" w:hAnsi="Consolas"/>
+        </w:rPr>
+        <w:t>1:r</w:t>
+      </w:r>
+      <w:proofErr w:type="gramEnd"/>
+      <w:r>
+        <w:rPr>
+          <w:rFonts w:ascii="Consolas" w:hAnsi="Consolas"/>
+        </w:rPr>
+        <w:t>-1</w:t>
+      </w:r>
+    </w:p>
+    <w:p>
+      <w:pPr>
+        <w:autoSpaceDE w:val="0"/>
+        <w:autoSpaceDN w:val="0"/>
+        <w:adjustRightInd w:val="0"/>
+        <w:spacing w:after="0" w:line="240" w:lineRule="auto"/>
+        <w:jc w:val="both"/>
+        <w:rPr>
+          <w:rFonts w:ascii="Consolas" w:hAnsi="Consolas"/>
+        </w:rPr>
+      </w:pPr>
+      <w:r>
+        <w:rPr>
+          <w:rFonts w:ascii="Consolas" w:hAnsi="Consolas"/>
+        </w:rPr>
+        <w:t xml:space="preserve">        E = blocks(8,</w:t>
+      </w:r>
+      <w:proofErr w:type="gramStart"/>
+      <w:r>
+        <w:rPr>
+          <w:rFonts w:ascii="Consolas" w:hAnsi="Consolas"/>
+        </w:rPr>
+        <w:t>8,i</w:t>
+      </w:r>
+      <w:proofErr w:type="gramEnd"/>
+      <w:r>
+        <w:rPr>
+          <w:rFonts w:ascii="Consolas" w:hAnsi="Consolas"/>
+        </w:rPr>
+        <w:t>,j);</w:t>
+      </w:r>
+    </w:p>
+    <w:p>
+      <w:pPr>
+        <w:autoSpaceDE w:val="0"/>
+        <w:autoSpaceDN w:val="0"/>
+        <w:adjustRightInd w:val="0"/>
+        <w:spacing w:after="0" w:line="240" w:lineRule="auto"/>
+        <w:jc w:val="both"/>
+        <w:rPr>
+          <w:rFonts w:ascii="Consolas" w:hAnsi="Consolas"/>
+        </w:rPr>
+      </w:pPr>
+      <w:r>
+        <w:rPr>
+          <w:rFonts w:ascii="Consolas" w:hAnsi="Consolas"/>
+        </w:rPr>
+        <w:t xml:space="preserve">        F = blocks(8,</w:t>
+      </w:r>
+      <w:proofErr w:type="gramStart"/>
+      <w:r>
+        <w:rPr>
+          <w:rFonts w:ascii="Consolas" w:hAnsi="Consolas"/>
+        </w:rPr>
+        <w:t>1,i</w:t>
+      </w:r>
+      <w:proofErr w:type="gramEnd"/>
+      <w:r>
+        <w:rPr>
+          <w:rFonts w:ascii="Consolas" w:hAnsi="Consolas"/>
+        </w:rPr>
+        <w:t>,j+1);</w:t>
+      </w:r>
+    </w:p>
+    <w:p>
+      <w:pPr>
+        <w:autoSpaceDE w:val="0"/>
+        <w:autoSpaceDN w:val="0"/>
+        <w:adjustRightInd w:val="0"/>
+        <w:spacing w:after="0" w:line="240" w:lineRule="auto"/>
+        <w:jc w:val="both"/>
+        <w:rPr>
+          <w:rFonts w:ascii="Consolas" w:hAnsi="Consolas"/>
+        </w:rPr>
+      </w:pPr>
+      <w:r>
+        <w:rPr>
+          <w:rFonts w:ascii="Consolas" w:hAnsi="Consolas"/>
+        </w:rPr>
+        <w:t xml:space="preserve">        G = blocks(1,</w:t>
+      </w:r>
+      <w:proofErr w:type="gramStart"/>
+      <w:r>
+        <w:rPr>
+          <w:rFonts w:ascii="Consolas" w:hAnsi="Consolas"/>
+        </w:rPr>
+        <w:t>8,i</w:t>
+      </w:r>
+      <w:proofErr w:type="gramEnd"/>
+      <w:r>
+        <w:rPr>
+          <w:rFonts w:ascii="Consolas" w:hAnsi="Consolas"/>
+        </w:rPr>
+        <w:t>+1,j);</w:t>
+      </w:r>
+    </w:p>
+    <w:p>
+      <w:pPr>
+        <w:autoSpaceDE w:val="0"/>
+        <w:autoSpaceDN w:val="0"/>
+        <w:adjustRightInd w:val="0"/>
+        <w:spacing w:after="0" w:line="240" w:lineRule="auto"/>
+        <w:jc w:val="both"/>
+        <w:rPr>
+          <w:rFonts w:ascii="Consolas" w:hAnsi="Consolas"/>
+        </w:rPr>
+      </w:pPr>
+      <w:r>
+        <w:rPr>
+          <w:rFonts w:ascii="Consolas" w:hAnsi="Consolas"/>
+        </w:rPr>
+        <w:t xml:space="preserve">        H = blocks(1,</w:t>
+      </w:r>
+      <w:proofErr w:type="gramStart"/>
+      <w:r>
+        <w:rPr>
+          <w:rFonts w:ascii="Consolas" w:hAnsi="Consolas"/>
+        </w:rPr>
+        <w:t>1,i</w:t>
+      </w:r>
+      <w:proofErr w:type="gramEnd"/>
+      <w:r>
+        <w:rPr>
+          <w:rFonts w:ascii="Consolas" w:hAnsi="Consolas"/>
+        </w:rPr>
+        <w:t>+1,j+1);</w:t>
+      </w:r>
+    </w:p>
+    <w:p>
+      <w:pPr>
+        <w:autoSpaceDE w:val="0"/>
+        <w:autoSpaceDN w:val="0"/>
+        <w:adjustRightInd w:val="0"/>
+        <w:spacing w:after="0" w:line="240" w:lineRule="auto"/>
+        <w:jc w:val="both"/>
+        <w:rPr>
+          <w:rFonts w:ascii="Consolas" w:hAnsi="Consolas"/>
+        </w:rPr>
+      </w:pPr>
+      <w:r>
+        <w:rPr>
+          <w:rFonts w:ascii="Consolas" w:hAnsi="Consolas"/>
+        </w:rPr>
+        <w:t xml:space="preserve">        </w:t>
+      </w:r>
+      <w:proofErr w:type="spellStart"/>
+      <w:r>
+        <w:rPr>
+          <w:rFonts w:ascii="Consolas" w:hAnsi="Consolas"/>
+        </w:rPr>
+        <w:t>Zdprime</w:t>
+      </w:r>
+      <w:proofErr w:type="spellEnd"/>
+      <w:r>
+        <w:rPr>
+          <w:rFonts w:ascii="Consolas" w:hAnsi="Consolas"/>
+        </w:rPr>
+        <w:t>(</w:t>
+      </w:r>
+      <w:proofErr w:type="spellStart"/>
+      <w:proofErr w:type="gramStart"/>
+      <w:r>
+        <w:rPr>
+          <w:rFonts w:ascii="Consolas" w:hAnsi="Consolas"/>
+        </w:rPr>
+        <w:t>i,j</w:t>
+      </w:r>
+      <w:proofErr w:type="spellEnd"/>
+      <w:proofErr w:type="gramEnd"/>
+      <w:r>
+        <w:rPr>
+          <w:rFonts w:ascii="Consolas" w:hAnsi="Consolas"/>
+        </w:rPr>
+        <w:t>)= abs(E-F-G+H);</w:t>
+      </w:r>
+    </w:p>
+    <w:p>
+      <w:pPr>
+        <w:autoSpaceDE w:val="0"/>
+        <w:autoSpaceDN w:val="0"/>
+        <w:adjustRightInd w:val="0"/>
+        <w:spacing w:after="0" w:line="240" w:lineRule="auto"/>
+        <w:jc w:val="both"/>
+        <w:rPr>
+          <w:rFonts w:ascii="Consolas" w:hAnsi="Consolas"/>
+        </w:rPr>
+      </w:pPr>
+      <w:r>
+        <w:rPr>
+          <w:rFonts w:ascii="Consolas" w:hAnsi="Consolas"/>
+        </w:rPr>
+        <w:t xml:space="preserve">    end</w:t>
+      </w:r>
+    </w:p>
+    <w:p>
+      <w:pPr>
+        <w:autoSpaceDE w:val="0"/>
+        <w:autoSpaceDN w:val="0"/>
+        <w:adjustRightInd w:val="0"/>
+        <w:spacing w:after="0" w:line="240" w:lineRule="auto"/>
+        <w:jc w:val="both"/>
+        <w:rPr>
+          <w:rFonts w:ascii="Consolas" w:hAnsi="Consolas"/>
+        </w:rPr>
+      </w:pPr>
+      <w:r>
+        <w:rPr>
+          <w:rFonts w:ascii="Consolas" w:hAnsi="Consolas"/>
+        </w:rPr>
+        <w:t>end</w:t>
+      </w:r>
+    </w:p>
+    <w:p>
+      <w:pPr>
+        <w:autoSpaceDE w:val="0"/>
+        <w:autoSpaceDN w:val="0"/>
+        <w:adjustRightInd w:val="0"/>
+        <w:spacing w:after="0" w:line="240" w:lineRule="auto"/>
+        <w:jc w:val="both"/>
+        <w:rPr>
+          <w:rFonts w:ascii="Consolas" w:hAnsi="Consolas"/>
+        </w:rPr>
+      </w:pPr>
+    </w:p>
+    <w:p>
+      <w:pPr>
+        <w:autoSpaceDE w:val="0"/>
+        <w:autoSpaceDN w:val="0"/>
+        <w:adjustRightInd w:val="0"/>
+        <w:spacing w:after="0" w:line="240" w:lineRule="auto"/>
+        <w:jc w:val="both"/>
+        <w:rPr>
+          <w:rFonts w:ascii="Consolas" w:hAnsi="Consolas"/>
+        </w:rPr>
+      </w:pPr>
+    </w:p>
+    <w:p>
+      <w:pPr>
+        <w:autoSpaceDE w:val="0"/>
+        <w:autoSpaceDN w:val="0"/>
+        <w:adjustRightInd w:val="0"/>
+        <w:spacing w:after="0" w:line="240" w:lineRule="auto"/>
+        <w:jc w:val="both"/>
+        <w:rPr>
+          <w:rFonts w:ascii="Consolas" w:hAnsi="Consolas"/>
+        </w:rPr>
+      </w:pPr>
+      <w:r>
+        <w:rPr>
+          <w:rFonts w:ascii="Consolas" w:hAnsi="Consolas"/>
+        </w:rPr>
+        <w:t>%Plot the normalized Histogram of Z' and Z''</w:t>
+      </w:r>
+    </w:p>
+    <w:p>
+      <w:pPr>
+        <w:autoSpaceDE w:val="0"/>
+        <w:autoSpaceDN w:val="0"/>
+        <w:adjustRightInd w:val="0"/>
+        <w:spacing w:after="0" w:line="240" w:lineRule="auto"/>
+        <w:jc w:val="both"/>
+        <w:rPr>
+          <w:rFonts w:ascii="Consolas" w:hAnsi="Consolas"/>
+        </w:rPr>
+      </w:pPr>
+      <w:proofErr w:type="gramStart"/>
+      <w:r>
+        <w:rPr>
+          <w:rFonts w:ascii="Consolas" w:hAnsi="Consolas"/>
+        </w:rPr>
+        <w:t>subplot(</w:t>
+      </w:r>
+      <w:proofErr w:type="gramEnd"/>
+      <w:r>
+        <w:rPr>
+          <w:rFonts w:ascii="Consolas" w:hAnsi="Consolas"/>
+        </w:rPr>
+        <w:t>2,1,1)</w:t>
+      </w:r>
+    </w:p>
+    <w:p>
+      <w:pPr>
+        <w:autoSpaceDE w:val="0"/>
+        <w:autoSpaceDN w:val="0"/>
+        <w:adjustRightInd w:val="0"/>
+        <w:spacing w:after="0" w:line="240" w:lineRule="auto"/>
+        <w:jc w:val="both"/>
+        <w:rPr>
+          <w:rFonts w:ascii="Consolas" w:hAnsi="Consolas"/>
+        </w:rPr>
+      </w:pPr>
+      <w:r>
+        <w:rPr>
+          <w:rFonts w:ascii="Consolas" w:hAnsi="Consolas"/>
+        </w:rPr>
+        <w:t xml:space="preserve">H1 = </w:t>
+      </w:r>
+      <w:proofErr w:type="gramStart"/>
+      <w:r>
+        <w:rPr>
+          <w:rFonts w:ascii="Consolas" w:hAnsi="Consolas"/>
+        </w:rPr>
+        <w:t>histogram(</w:t>
+      </w:r>
+      <w:proofErr w:type="spellStart"/>
+      <w:proofErr w:type="gramEnd"/>
+      <w:r>
+        <w:rPr>
+          <w:rFonts w:ascii="Consolas" w:hAnsi="Consolas"/>
+        </w:rPr>
+        <w:t>Zprime</w:t>
+      </w:r>
+      <w:proofErr w:type="spellEnd"/>
+      <w:r>
+        <w:rPr>
+          <w:rFonts w:ascii="Consolas" w:hAnsi="Consolas"/>
+        </w:rPr>
+        <w:t>,'Normalization', 'probability');</w:t>
+      </w:r>
+    </w:p>
+    <w:p>
+      <w:pPr>
+        <w:autoSpaceDE w:val="0"/>
+        <w:autoSpaceDN w:val="0"/>
+        <w:adjustRightInd w:val="0"/>
+        <w:spacing w:after="0" w:line="240" w:lineRule="auto"/>
+        <w:jc w:val="both"/>
+        <w:rPr>
+          <w:rFonts w:ascii="Consolas" w:hAnsi="Consolas"/>
+        </w:rPr>
+      </w:pPr>
+      <w:r>
+        <w:rPr>
+          <w:rFonts w:ascii="Consolas" w:hAnsi="Consolas"/>
+        </w:rPr>
+        <w:t>title('</w:t>
+      </w:r>
+      <w:proofErr w:type="spellStart"/>
+      <w:r>
+        <w:rPr>
+          <w:rFonts w:ascii="Consolas" w:hAnsi="Consolas"/>
+        </w:rPr>
+        <w:t>Zprime</w:t>
+      </w:r>
+      <w:proofErr w:type="spellEnd"/>
+      <w:r>
+        <w:rPr>
+          <w:rFonts w:ascii="Consolas" w:hAnsi="Consolas"/>
+        </w:rPr>
+        <w:t>')</w:t>
+      </w:r>
+    </w:p>
+    <w:p>
+      <w:pPr>
+        <w:autoSpaceDE w:val="0"/>
+        <w:autoSpaceDN w:val="0"/>
+        <w:adjustRightInd w:val="0"/>
+        <w:spacing w:after="0" w:line="240" w:lineRule="auto"/>
+        <w:jc w:val="both"/>
+        <w:rPr>
+          <w:rFonts w:ascii="Consolas" w:hAnsi="Consolas"/>
+        </w:rPr>
+      </w:pPr>
+      <w:r>
+        <w:rPr>
+          <w:rFonts w:ascii="Consolas" w:hAnsi="Consolas"/>
+        </w:rPr>
+        <w:t>hold on</w:t>
+      </w:r>
+    </w:p>
+    <w:p>
+      <w:pPr>
+        <w:autoSpaceDE w:val="0"/>
+        <w:autoSpaceDN w:val="0"/>
+        <w:adjustRightInd w:val="0"/>
+        <w:spacing w:after="0" w:line="240" w:lineRule="auto"/>
+        <w:jc w:val="both"/>
+        <w:rPr>
+          <w:rFonts w:ascii="Consolas" w:hAnsi="Consolas"/>
+        </w:rPr>
+      </w:pPr>
+      <w:proofErr w:type="gramStart"/>
+      <w:r>
+        <w:rPr>
+          <w:rFonts w:ascii="Consolas" w:hAnsi="Consolas"/>
+        </w:rPr>
+        <w:t>subplot(</w:t>
+      </w:r>
+      <w:proofErr w:type="gramEnd"/>
+      <w:r>
+        <w:rPr>
+          <w:rFonts w:ascii="Consolas" w:hAnsi="Consolas"/>
+        </w:rPr>
+        <w:t>2,1,2)</w:t>
+      </w:r>
+    </w:p>
+    <w:p>
+      <w:pPr>
+        <w:autoSpaceDE w:val="0"/>
+        <w:autoSpaceDN w:val="0"/>
+        <w:adjustRightInd w:val="0"/>
+        <w:spacing w:after="0" w:line="240" w:lineRule="auto"/>
+        <w:jc w:val="both"/>
+        <w:rPr>
+          <w:rFonts w:ascii="Consolas" w:hAnsi="Consolas"/>
+        </w:rPr>
+      </w:pPr>
+      <w:r>
+        <w:rPr>
+          <w:rFonts w:ascii="Consolas" w:hAnsi="Consolas"/>
+        </w:rPr>
+        <w:t xml:space="preserve">H2 = </w:t>
+      </w:r>
+      <w:proofErr w:type="gramStart"/>
+      <w:r>
+        <w:rPr>
+          <w:rFonts w:ascii="Consolas" w:hAnsi="Consolas"/>
+        </w:rPr>
+        <w:t>histogram(</w:t>
+      </w:r>
+      <w:proofErr w:type="spellStart"/>
+      <w:proofErr w:type="gramEnd"/>
+      <w:r>
+        <w:rPr>
+          <w:rFonts w:ascii="Consolas" w:hAnsi="Consolas"/>
+        </w:rPr>
+        <w:t>Zdprime</w:t>
+      </w:r>
+      <w:proofErr w:type="spellEnd"/>
+      <w:r>
+        <w:rPr>
+          <w:rFonts w:ascii="Consolas" w:hAnsi="Consolas"/>
+        </w:rPr>
+        <w:t>,'Normalization', 'probability');</w:t>
+      </w:r>
+    </w:p>
+    <w:p>
+      <w:pPr>
+        <w:autoSpaceDE w:val="0"/>
+        <w:autoSpaceDN w:val="0"/>
+        <w:adjustRightInd w:val="0"/>
+        <w:spacing w:after="0" w:line="240" w:lineRule="auto"/>
+        <w:jc w:val="both"/>
+        <w:rPr>
+          <w:rFonts w:ascii="Consolas" w:hAnsi="Consolas"/>
+        </w:rPr>
+      </w:pPr>
+      <w:proofErr w:type="gramStart"/>
+      <w:r>
+        <w:rPr>
+          <w:rFonts w:ascii="Consolas" w:hAnsi="Consolas"/>
+        </w:rPr>
+        <w:t>title(</w:t>
+      </w:r>
+      <w:proofErr w:type="gramEnd"/>
+      <w:r>
+        <w:rPr>
+          <w:rFonts w:ascii="Consolas" w:hAnsi="Consolas"/>
+        </w:rPr>
+        <w:t>'Z double prime')</w:t>
+      </w:r>
+    </w:p>
+    <w:p>
+      <w:pPr>
+        <w:autoSpaceDE w:val="0"/>
+        <w:autoSpaceDN w:val="0"/>
+        <w:adjustRightInd w:val="0"/>
+        <w:spacing w:after="0" w:line="240" w:lineRule="auto"/>
+        <w:jc w:val="both"/>
+        <w:rPr>
+          <w:rFonts w:ascii="Consolas" w:hAnsi="Consolas"/>
+        </w:rPr>
+      </w:pPr>
+    </w:p>
+    <w:p>
+      <w:pPr>
+        <w:autoSpaceDE w:val="0"/>
+        <w:autoSpaceDN w:val="0"/>
+        <w:adjustRightInd w:val="0"/>
+        <w:spacing w:after="0" w:line="240" w:lineRule="auto"/>
+        <w:jc w:val="both"/>
+        <w:rPr>
+          <w:rFonts w:ascii="Consolas" w:hAnsi="Consolas"/>
+        </w:rPr>
+      </w:pPr>
+    </w:p>
+    <w:p>
+      <w:pPr>
+        <w:autoSpaceDE w:val="0"/>
+        <w:autoSpaceDN w:val="0"/>
+        <w:adjustRightInd w:val="0"/>
+        <w:spacing w:after="0" w:line="240" w:lineRule="auto"/>
+        <w:jc w:val="both"/>
+        <w:rPr>
+          <w:rFonts w:ascii="Consolas" w:hAnsi="Consolas"/>
+        </w:rPr>
+      </w:pPr>
+    </w:p>
+    <w:p>
+      <w:pPr>
+        <w:autoSpaceDE w:val="0"/>
+        <w:autoSpaceDN w:val="0"/>
+        <w:adjustRightInd w:val="0"/>
+        <w:spacing w:after="0" w:line="240" w:lineRule="auto"/>
+        <w:jc w:val="both"/>
+        <w:rPr>
+          <w:rFonts w:ascii="Consolas" w:hAnsi="Consolas"/>
+        </w:rPr>
+      </w:pPr>
+      <w:r>
+        <w:rPr>
+          <w:rFonts w:ascii="Consolas" w:hAnsi="Consolas"/>
+        </w:rPr>
+        <w:lastRenderedPageBreak/>
+        <w:t>hist1 = H</w:t>
+      </w:r>
+      <w:proofErr w:type="gramStart"/>
+      <w:r>
+        <w:rPr>
+          <w:rFonts w:ascii="Consolas" w:hAnsi="Consolas"/>
+        </w:rPr>
+        <w:t>1.Values</w:t>
+      </w:r>
+      <w:proofErr w:type="gramEnd"/>
+      <w:r>
+        <w:rPr>
+          <w:rFonts w:ascii="Consolas" w:hAnsi="Consolas"/>
+        </w:rPr>
+        <w:t>;</w:t>
+      </w:r>
+    </w:p>
+    <w:p>
+      <w:pPr>
+        <w:autoSpaceDE w:val="0"/>
+        <w:autoSpaceDN w:val="0"/>
+        <w:adjustRightInd w:val="0"/>
+        <w:spacing w:after="0" w:line="240" w:lineRule="auto"/>
+        <w:jc w:val="both"/>
+        <w:rPr>
+          <w:rFonts w:ascii="Consolas" w:hAnsi="Consolas"/>
+        </w:rPr>
+      </w:pPr>
+      <w:r>
+        <w:rPr>
+          <w:rFonts w:ascii="Consolas" w:hAnsi="Consolas"/>
+        </w:rPr>
+        <w:t>hist2 = H</w:t>
+      </w:r>
+      <w:proofErr w:type="gramStart"/>
+      <w:r>
+        <w:rPr>
+          <w:rFonts w:ascii="Consolas" w:hAnsi="Consolas"/>
+        </w:rPr>
+        <w:t>2.Values</w:t>
+      </w:r>
+      <w:proofErr w:type="gramEnd"/>
+      <w:r>
+        <w:rPr>
+          <w:rFonts w:ascii="Consolas" w:hAnsi="Consolas"/>
+        </w:rPr>
+        <w:t>;</w:t>
+      </w:r>
+    </w:p>
+    <w:p>
+      <w:pPr>
+        <w:autoSpaceDE w:val="0"/>
+        <w:autoSpaceDN w:val="0"/>
+        <w:adjustRightInd w:val="0"/>
+        <w:spacing w:after="0" w:line="240" w:lineRule="auto"/>
+        <w:jc w:val="both"/>
+        <w:rPr>
+          <w:rFonts w:ascii="Consolas" w:hAnsi="Consolas"/>
+        </w:rPr>
+      </w:pPr>
+    </w:p>
+    <w:p>
+      <w:pPr>
+        <w:autoSpaceDE w:val="0"/>
+        <w:autoSpaceDN w:val="0"/>
+        <w:adjustRightInd w:val="0"/>
+        <w:spacing w:after="0" w:line="240" w:lineRule="auto"/>
+        <w:jc w:val="both"/>
+        <w:rPr>
+          <w:rFonts w:ascii="Consolas" w:hAnsi="Consolas"/>
+        </w:rPr>
+      </w:pPr>
+      <w:r>
+        <w:rPr>
+          <w:rFonts w:ascii="Consolas" w:hAnsi="Consolas"/>
+        </w:rPr>
+        <w:t>K = 0;</w:t>
+      </w:r>
+    </w:p>
+    <w:p>
+      <w:pPr>
+        <w:autoSpaceDE w:val="0"/>
+        <w:autoSpaceDN w:val="0"/>
+        <w:adjustRightInd w:val="0"/>
+        <w:spacing w:after="0" w:line="240" w:lineRule="auto"/>
+        <w:jc w:val="both"/>
+        <w:rPr>
+          <w:rFonts w:ascii="Consolas" w:hAnsi="Consolas"/>
+        </w:rPr>
+      </w:pPr>
+      <w:r>
+        <w:rPr>
+          <w:rFonts w:ascii="Consolas" w:hAnsi="Consolas"/>
+        </w:rPr>
+        <w:t xml:space="preserve">for </w:t>
+      </w:r>
+      <w:proofErr w:type="spellStart"/>
+      <w:r>
+        <w:rPr>
+          <w:rFonts w:ascii="Consolas" w:hAnsi="Consolas"/>
+        </w:rPr>
+        <w:t>i</w:t>
+      </w:r>
+      <w:proofErr w:type="spellEnd"/>
+      <w:r>
+        <w:rPr>
+          <w:rFonts w:ascii="Consolas" w:hAnsi="Consolas"/>
+        </w:rPr>
+        <w:t xml:space="preserve"> = 1: length(hist2)</w:t>
+      </w:r>
+    </w:p>
+    <w:p>
+      <w:pPr>
+        <w:autoSpaceDE w:val="0"/>
+        <w:autoSpaceDN w:val="0"/>
+        <w:adjustRightInd w:val="0"/>
+        <w:spacing w:after="0" w:line="240" w:lineRule="auto"/>
+        <w:jc w:val="both"/>
+        <w:rPr>
+          <w:rFonts w:ascii="Consolas" w:hAnsi="Consolas"/>
+        </w:rPr>
+      </w:pPr>
+      <w:r>
+        <w:rPr>
+          <w:rFonts w:ascii="Consolas" w:hAnsi="Consolas"/>
+        </w:rPr>
+        <w:t xml:space="preserve">    K = K + abs(hist1(</w:t>
+      </w:r>
+      <w:proofErr w:type="spellStart"/>
+      <w:r>
+        <w:rPr>
+          <w:rFonts w:ascii="Consolas" w:hAnsi="Consolas"/>
+        </w:rPr>
+        <w:t>i</w:t>
+      </w:r>
+      <w:proofErr w:type="spellEnd"/>
+      <w:r>
+        <w:rPr>
+          <w:rFonts w:ascii="Consolas" w:hAnsi="Consolas"/>
+        </w:rPr>
+        <w:t>) - hist2(</w:t>
+      </w:r>
+      <w:proofErr w:type="spellStart"/>
+      <w:r>
+        <w:rPr>
+          <w:rFonts w:ascii="Consolas" w:hAnsi="Consolas"/>
+        </w:rPr>
+        <w:t>i</w:t>
+      </w:r>
+      <w:proofErr w:type="spellEnd"/>
+      <w:r>
+        <w:rPr>
+          <w:rFonts w:ascii="Consolas" w:hAnsi="Consolas"/>
+        </w:rPr>
+        <w:t xml:space="preserve">)); %calculate the Strength value </w:t>
+      </w:r>
+    </w:p>
+    <w:p>
+      <w:pPr>
+        <w:autoSpaceDE w:val="0"/>
+        <w:autoSpaceDN w:val="0"/>
+        <w:adjustRightInd w:val="0"/>
+        <w:spacing w:after="0" w:line="240" w:lineRule="auto"/>
+        <w:jc w:val="both"/>
+        <w:rPr>
+          <w:rFonts w:ascii="Consolas" w:hAnsi="Consolas"/>
+        </w:rPr>
+      </w:pPr>
+      <w:r>
+        <w:rPr>
+          <w:rFonts w:ascii="Consolas" w:hAnsi="Consolas"/>
+        </w:rPr>
+        <w:t>end</w:t>
+      </w:r>
+    </w:p>
+    <w:p>
+      <w:pPr>
+        <w:autoSpaceDE w:val="0"/>
+        <w:autoSpaceDN w:val="0"/>
+        <w:adjustRightInd w:val="0"/>
+        <w:spacing w:after="0" w:line="240" w:lineRule="auto"/>
+        <w:jc w:val="both"/>
+        <w:rPr>
+          <w:rFonts w:ascii="Consolas" w:hAnsi="Consolas"/>
+        </w:rPr>
+      </w:pPr>
+    </w:p>
+    <w:p>
+      <w:pPr>
+        <w:autoSpaceDE w:val="0"/>
+        <w:autoSpaceDN w:val="0"/>
+        <w:adjustRightInd w:val="0"/>
+        <w:spacing w:after="0" w:line="240" w:lineRule="auto"/>
+        <w:jc w:val="both"/>
+        <w:rPr>
+          <w:rFonts w:ascii="Consolas" w:hAnsi="Consolas"/>
+        </w:rPr>
+      </w:pPr>
+      <w:proofErr w:type="spellStart"/>
+      <w:r>
+        <w:rPr>
+          <w:rFonts w:ascii="Consolas" w:hAnsi="Consolas"/>
+        </w:rPr>
+        <w:t>disp</w:t>
+      </w:r>
+      <w:proofErr w:type="spellEnd"/>
+      <w:r>
+        <w:rPr>
+          <w:rFonts w:ascii="Consolas" w:hAnsi="Consolas"/>
+        </w:rPr>
+        <w:t>(K)</w:t>
+      </w:r>
+    </w:p>
+    <w:p>
+      <w:pPr>
+        <w:autoSpaceDE w:val="0"/>
+        <w:autoSpaceDN w:val="0"/>
+        <w:adjustRightInd w:val="0"/>
+        <w:spacing w:after="0" w:line="240" w:lineRule="auto"/>
+        <w:jc w:val="both"/>
+        <w:rPr>
+          <w:rFonts w:ascii="Consolas" w:hAnsi="Consolas"/>
+        </w:rPr>
+      </w:pPr>
+      <w:r>
+        <w:rPr>
+          <w:rFonts w:ascii="Consolas" w:hAnsi="Consolas"/>
+        </w:rPr>
+        <w:t>if K &gt; 0.25 %checks the threshold value to see if there was compression</w:t>
+      </w:r>
+    </w:p>
+    <w:p>
+      <w:pPr>
+        <w:autoSpaceDE w:val="0"/>
+        <w:autoSpaceDN w:val="0"/>
+        <w:adjustRightInd w:val="0"/>
+        <w:spacing w:after="0" w:line="240" w:lineRule="auto"/>
+        <w:jc w:val="both"/>
+        <w:rPr>
+          <w:rFonts w:ascii="Consolas" w:hAnsi="Consolas"/>
+        </w:rPr>
+      </w:pPr>
+      <w:r>
+        <w:rPr>
+          <w:rFonts w:ascii="Consolas" w:hAnsi="Consolas"/>
+        </w:rPr>
+        <w:t xml:space="preserve">    output = 1;</w:t>
+      </w:r>
+    </w:p>
+    <w:p>
+      <w:pPr>
+        <w:autoSpaceDE w:val="0"/>
+        <w:autoSpaceDN w:val="0"/>
+        <w:adjustRightInd w:val="0"/>
+        <w:spacing w:after="0" w:line="240" w:lineRule="auto"/>
+        <w:jc w:val="both"/>
+        <w:rPr>
+          <w:rFonts w:ascii="Consolas" w:hAnsi="Consolas"/>
+        </w:rPr>
+      </w:pPr>
+      <w:r>
+        <w:rPr>
+          <w:rFonts w:ascii="Consolas" w:hAnsi="Consolas"/>
+        </w:rPr>
+        <w:t>else</w:t>
+      </w:r>
+    </w:p>
+    <w:p>
+      <w:pPr>
+        <w:autoSpaceDE w:val="0"/>
+        <w:autoSpaceDN w:val="0"/>
+        <w:adjustRightInd w:val="0"/>
+        <w:spacing w:after="0" w:line="240" w:lineRule="auto"/>
+        <w:jc w:val="both"/>
+        <w:rPr>
+          <w:rFonts w:ascii="Consolas" w:hAnsi="Consolas"/>
+        </w:rPr>
+      </w:pPr>
+      <w:r>
+        <w:rPr>
+          <w:rFonts w:ascii="Consolas" w:hAnsi="Consolas"/>
+        </w:rPr>
+        <w:t xml:space="preserve">    output = 0;</w:t>
+      </w:r>
+    </w:p>
+    <w:p>
+      <w:pPr>
+        <w:autoSpaceDE w:val="0"/>
+        <w:autoSpaceDN w:val="0"/>
+        <w:adjustRightInd w:val="0"/>
+        <w:spacing w:after="0" w:line="240" w:lineRule="auto"/>
+        <w:jc w:val="both"/>
+        <w:rPr>
+          <w:rFonts w:ascii="Consolas" w:hAnsi="Consolas"/>
+        </w:rPr>
+      </w:pPr>
+      <w:r>
+        <w:rPr>
+          <w:rFonts w:ascii="Consolas" w:hAnsi="Consolas"/>
+        </w:rPr>
+        <w:t>end</w:t>
+      </w:r>
+    </w:p>
+    <w:p>
+      <w:pPr>
+        <w:autoSpaceDE w:val="0"/>
+        <w:autoSpaceDN w:val="0"/>
+        <w:adjustRightInd w:val="0"/>
+        <w:spacing w:after="0" w:line="240" w:lineRule="auto"/>
+        <w:jc w:val="both"/>
+        <w:rPr>
+          <w:rFonts w:ascii="Consolas" w:hAnsi="Consolas"/>
+        </w:rPr>
+      </w:pPr>
+    </w:p>
+    <w:p>
+      <w:pPr>
+        <w:autoSpaceDE w:val="0"/>
+        <w:autoSpaceDN w:val="0"/>
+        <w:adjustRightInd w:val="0"/>
+        <w:spacing w:after="0" w:line="240" w:lineRule="auto"/>
+        <w:jc w:val="both"/>
+        <w:rPr>
+          <w:rFonts w:ascii="Consolas" w:hAnsi="Consolas"/>
+        </w:rPr>
+      </w:pPr>
+      <w:r>
+        <w:rPr>
+          <w:rFonts w:ascii="Consolas" w:hAnsi="Consolas"/>
+        </w:rPr>
+        <w:t>if output == 1</w:t>
+      </w:r>
+    </w:p>
+    <w:p>
+      <w:pPr>
+        <w:autoSpaceDE w:val="0"/>
+        <w:autoSpaceDN w:val="0"/>
+        <w:adjustRightInd w:val="0"/>
+        <w:spacing w:after="0" w:line="240" w:lineRule="auto"/>
+        <w:jc w:val="both"/>
+        <w:rPr>
+          <w:rFonts w:ascii="Consolas" w:hAnsi="Consolas"/>
+        </w:rPr>
+      </w:pPr>
+      <w:r>
+        <w:rPr>
+          <w:rFonts w:ascii="Consolas" w:hAnsi="Consolas"/>
+        </w:rPr>
+        <w:t xml:space="preserve">    detection = 'There is evidence of JPEG compression'; %output if K is larger than thresh hold</w:t>
+      </w:r>
+    </w:p>
+    <w:p>
+      <w:pPr>
+        <w:autoSpaceDE w:val="0"/>
+        <w:autoSpaceDN w:val="0"/>
+        <w:adjustRightInd w:val="0"/>
+        <w:spacing w:after="0" w:line="240" w:lineRule="auto"/>
+        <w:jc w:val="both"/>
+        <w:rPr>
+          <w:rFonts w:ascii="Consolas" w:hAnsi="Consolas"/>
+        </w:rPr>
+      </w:pPr>
+      <w:r>
+        <w:rPr>
+          <w:rFonts w:ascii="Consolas" w:hAnsi="Consolas"/>
+        </w:rPr>
+        <w:t>else</w:t>
+      </w:r>
+    </w:p>
+    <w:p>
+      <w:pPr>
+        <w:autoSpaceDE w:val="0"/>
+        <w:autoSpaceDN w:val="0"/>
+        <w:adjustRightInd w:val="0"/>
+        <w:spacing w:after="0" w:line="240" w:lineRule="auto"/>
+        <w:jc w:val="both"/>
+        <w:rPr>
+          <w:rFonts w:ascii="Consolas" w:hAnsi="Consolas"/>
+        </w:rPr>
+      </w:pPr>
+      <w:r>
+        <w:rPr>
+          <w:rFonts w:ascii="Consolas" w:hAnsi="Consolas"/>
+        </w:rPr>
+        <w:t xml:space="preserve">    detection = 'There is no evidence of JPEG compression'; %%output if K is not larger than thresh hold</w:t>
+      </w:r>
+    </w:p>
+    <w:p>
+      <w:pPr>
+        <w:autoSpaceDE w:val="0"/>
+        <w:autoSpaceDN w:val="0"/>
+        <w:adjustRightInd w:val="0"/>
+        <w:spacing w:after="0" w:line="240" w:lineRule="auto"/>
+        <w:jc w:val="both"/>
+        <w:rPr>
+          <w:rFonts w:ascii="Consolas" w:hAnsi="Consolas"/>
+        </w:rPr>
+      </w:pPr>
+      <w:r>
+        <w:rPr>
+          <w:rFonts w:ascii="Consolas" w:hAnsi="Consolas"/>
+        </w:rPr>
+        <w:t>end</w:t>
+      </w:r>
       <w:bookmarkStart w:id="0" w:name="_GoBack"/>
       <w:bookmarkEnd w:id="0"/>
     </w:p>
     <w:sectPr>
-      <w:headerReference w:type="default" r:id="rId7"/>
+      <w:headerReference w:type="default" r:id="rId10"/>
       <w:pgSz w:w="12240" w:h="15840"/>
       <w:pgMar w:top="1440" w:right="1440" w:bottom="1440" w:left="1440" w:header="720" w:footer="720" w:gutter="0"/>
       <w:cols w:space="720"/>

</xml_diff>